<commit_message>
Finalized github project 01
</commit_message>
<xml_diff>
--- a/Project 1_Explore Weather Trends/v01_Project_01_Memo_Jhonatan Nagasako.docx
+++ b/Project 1_Explore Weather Trends/v01_Project_01_Memo_Jhonatan Nagasako.docx
@@ -123,15 +123,7 @@
         <w:pStyle w:val="Heading2"/>
       </w:pPr>
       <w:r>
-        <w:t xml:space="preserve">What tools did you use for each step? (Python, SQL, Excel, </w:t>
-      </w:r>
-      <w:proofErr w:type="spellStart"/>
-      <w:r>
-        <w:t>etc</w:t>
-      </w:r>
-      <w:proofErr w:type="spellEnd"/>
-      <w:r>
-        <w:t>)</w:t>
+        <w:t>What tools did you use for each step? (Python, SQL, Excel, etc)</w:t>
       </w:r>
     </w:p>
     <w:p>
@@ -171,6 +163,44 @@
       <w:r>
         <w:t>—all pieces of code utilized/referenced are understood of its intricacies and purposes.</w:t>
       </w:r>
+      <w:r>
+        <w:t xml:space="preserve"> </w:t>
+      </w:r>
+      <w:r>
+        <w:t>As practice, d</w:t>
+      </w:r>
+      <w:r>
+        <w:t>ata was</w:t>
+      </w:r>
+      <w:r>
+        <w:t xml:space="preserve"> pulled from UDACITY database, then</w:t>
+      </w:r>
+      <w:r>
+        <w:t xml:space="preserve"> uploaded </w:t>
+      </w:r>
+      <w:r>
+        <w:t xml:space="preserve">to personal Github account, </w:t>
+      </w:r>
+      <w:r>
+        <w:t xml:space="preserve">and </w:t>
+      </w:r>
+      <w:r>
+        <w:t xml:space="preserve">then </w:t>
+      </w:r>
+      <w:r>
+        <w:t xml:space="preserve">pulled from </w:t>
+      </w:r>
+      <w:r>
+        <w:t>for data analysis</w:t>
+      </w:r>
+      <w:r>
+        <w:t>.</w:t>
+      </w:r>
+      <w:r>
+        <w:t xml:space="preserve"> There was data cleaning of the .csv prior to Python manipulation.</w:t>
+      </w:r>
+      <w:bookmarkStart w:id="0" w:name="_GoBack"/>
+      <w:bookmarkEnd w:id="0"/>
     </w:p>
     <w:p>
       <w:pPr>
@@ -240,8 +270,6 @@
       </w:r>
     </w:p>
     <w:p>
-      <w:bookmarkStart w:id="0" w:name="_GoBack"/>
-      <w:bookmarkEnd w:id="0"/>
       <w:r>
         <w:tab/>
       </w:r>
@@ -255,14 +283,27 @@
       <w:r>
         <w:t xml:space="preserve">Table </w:t>
       </w:r>
-      <w:fldSimple w:instr=" SEQ Table \* ARABIC ">
-        <w:r>
-          <w:rPr>
-            <w:noProof/>
-          </w:rPr>
-          <w:t>1</w:t>
-        </w:r>
-      </w:fldSimple>
+      <w:r>
+        <w:fldChar w:fldCharType="begin"/>
+      </w:r>
+      <w:r>
+        <w:instrText xml:space="preserve"> SEQ Table \* ARABIC </w:instrText>
+      </w:r>
+      <w:r>
+        <w:fldChar w:fldCharType="separate"/>
+      </w:r>
+      <w:r>
+        <w:rPr>
+          <w:noProof/>
+        </w:rPr>
+        <w:t>1</w:t>
+      </w:r>
+      <w:r>
+        <w:rPr>
+          <w:noProof/>
+        </w:rPr>
+        <w:fldChar w:fldCharType="end"/>
+      </w:r>
       <w:bookmarkEnd w:id="1"/>
       <w:r>
         <w:t>: Code help block – acknowledgements and credits to sources that were a key component with helping me understand Python coding</w:t>
@@ -390,6 +431,17 @@
                 <w:szCs w:val="20"/>
               </w:rPr>
               <w:br/>
+            </w:r>
+            <w:r>
+              <w:rPr>
+                <w:rFonts w:ascii="Courier New" w:eastAsia="Times New Roman" w:hAnsi="Courier New" w:cs="Courier New"/>
+                <w:i/>
+                <w:iCs/>
+                <w:color w:val="629755"/>
+                <w:sz w:val="20"/>
+                <w:szCs w:val="20"/>
+              </w:rPr>
+              <w:lastRenderedPageBreak/>
               <w:t># subplot help: https://bertvandenbroucke.netlify.app/2019/07/10/the-many-ways-to-combine-plots-in-python/</w:t>
             </w:r>
           </w:p>
@@ -446,8 +498,6 @@
       <w:r>
         <w:t xml:space="preserve">Python tool </w:t>
       </w:r>
-      <w:proofErr w:type="spellStart"/>
-      <w:proofErr w:type="gramStart"/>
       <w:r>
         <w:rPr>
           <w:i/>
@@ -455,8 +505,6 @@
         </w:rPr>
         <w:t>pandas.Series.expanding</w:t>
       </w:r>
-      <w:proofErr w:type="spellEnd"/>
-      <w:proofErr w:type="gramEnd"/>
       <w:r>
         <w:t xml:space="preserve"> method was deployed for the analysis of the data</w:t>
       </w:r>
@@ -475,14 +523,27 @@
       <w:r>
         <w:t xml:space="preserve">Equation </w:t>
       </w:r>
-      <w:fldSimple w:instr=" SEQ Equation \* ARABIC ">
-        <w:r>
-          <w:rPr>
-            <w:noProof/>
-          </w:rPr>
-          <w:t>1</w:t>
-        </w:r>
-      </w:fldSimple>
+      <w:r>
+        <w:fldChar w:fldCharType="begin"/>
+      </w:r>
+      <w:r>
+        <w:instrText xml:space="preserve"> SEQ Equation \* ARABIC </w:instrText>
+      </w:r>
+      <w:r>
+        <w:fldChar w:fldCharType="separate"/>
+      </w:r>
+      <w:r>
+        <w:rPr>
+          <w:noProof/>
+        </w:rPr>
+        <w:t>1</w:t>
+      </w:r>
+      <w:r>
+        <w:rPr>
+          <w:noProof/>
+        </w:rPr>
+        <w:fldChar w:fldCharType="end"/>
+      </w:r>
       <w:bookmarkEnd w:id="2"/>
       <w:r>
         <w:t>: Cumulative Moving Average function</w:t>
@@ -682,7 +743,6 @@
         </w:rPr>
         <w:t xml:space="preserve">[Online]. </w:t>
       </w:r>
-      <w:proofErr w:type="gramStart"/>
       <w:r>
         <w:rPr>
           <w:rFonts w:eastAsia="Times New Roman" w:cstheme="minorHAnsi"/>
@@ -699,17 +759,7 @@
           <w:szCs w:val="24"/>
           <w:lang w:val="fr-FR"/>
         </w:rPr>
-        <w:t>:</w:t>
-      </w:r>
-      <w:proofErr w:type="gramEnd"/>
-      <w:r>
-        <w:rPr>
-          <w:rFonts w:eastAsia="Times New Roman" w:cstheme="minorHAnsi"/>
-          <w:sz w:val="24"/>
-          <w:szCs w:val="24"/>
-          <w:lang w:val="fr-FR"/>
-        </w:rPr>
-        <w:t xml:space="preserve"> https://towardsdatascience.com/moving-averages-in-python-16170e20f6c. </w:t>
+        <w:t xml:space="preserve">: https://towardsdatascience.com/moving-averages-in-python-16170e20f6c. </w:t>
       </w:r>
     </w:p>
     <w:p>
@@ -725,6 +775,7 @@
       </w:pPr>
       <w:r>
         <w:rPr>
+          <w:noProof/>
           <w:lang w:val="fr-FR"/>
         </w:rPr>
         <w:lastRenderedPageBreak/>
@@ -786,14 +837,27 @@
       <w:r>
         <w:t xml:space="preserve">Figure </w:t>
       </w:r>
-      <w:fldSimple w:instr=" SEQ Figure \* ARABIC ">
-        <w:r>
-          <w:rPr>
-            <w:noProof/>
-          </w:rPr>
-          <w:t>1</w:t>
-        </w:r>
-      </w:fldSimple>
+      <w:r>
+        <w:fldChar w:fldCharType="begin"/>
+      </w:r>
+      <w:r>
+        <w:instrText xml:space="preserve"> SEQ Figure \* ARABIC </w:instrText>
+      </w:r>
+      <w:r>
+        <w:fldChar w:fldCharType="separate"/>
+      </w:r>
+      <w:r>
+        <w:rPr>
+          <w:noProof/>
+        </w:rPr>
+        <w:t>1</w:t>
+      </w:r>
+      <w:r>
+        <w:rPr>
+          <w:noProof/>
+        </w:rPr>
+        <w:fldChar w:fldCharType="end"/>
+      </w:r>
       <w:r>
         <w:t>: Yearly average temperature of Tokyo, Japan</w:t>
       </w:r>
@@ -804,6 +868,7 @@
       </w:pPr>
       <w:r>
         <w:rPr>
+          <w:noProof/>
           <w:lang w:val="fr-FR"/>
         </w:rPr>
         <w:lastRenderedPageBreak/>
@@ -865,14 +930,27 @@
       <w:r>
         <w:t xml:space="preserve">Figure </w:t>
       </w:r>
-      <w:fldSimple w:instr=" SEQ Figure \* ARABIC ">
-        <w:r>
-          <w:rPr>
-            <w:noProof/>
-          </w:rPr>
-          <w:t>2</w:t>
-        </w:r>
-      </w:fldSimple>
+      <w:r>
+        <w:fldChar w:fldCharType="begin"/>
+      </w:r>
+      <w:r>
+        <w:instrText xml:space="preserve"> SEQ Figure \* ARABIC </w:instrText>
+      </w:r>
+      <w:r>
+        <w:fldChar w:fldCharType="separate"/>
+      </w:r>
+      <w:r>
+        <w:rPr>
+          <w:noProof/>
+        </w:rPr>
+        <w:t>2</w:t>
+      </w:r>
+      <w:r>
+        <w:rPr>
+          <w:noProof/>
+        </w:rPr>
+        <w:fldChar w:fldCharType="end"/>
+      </w:r>
       <w:r>
         <w:t>: Yearly average temperate of GLOBE</w:t>
       </w:r>
@@ -2786,7 +2864,7 @@
 </file>
 
 <file path=customXml/itemProps1.xml><?xml version="1.0" encoding="utf-8"?>
-<ds:datastoreItem xmlns:ds="http://schemas.openxmlformats.org/officeDocument/2006/customXml" ds:itemID="{E0EC305A-BE9B-46D7-8DB3-916C9C592E12}">
+<ds:datastoreItem xmlns:ds="http://schemas.openxmlformats.org/officeDocument/2006/customXml" ds:itemID="{D3008AC3-9862-413F-8A57-8361E80DF16D}">
   <ds:schemaRefs>
     <ds:schemaRef ds:uri="http://schemas.openxmlformats.org/officeDocument/2006/bibliography"/>
   </ds:schemaRefs>

</xml_diff>

<commit_message>
project revisions to meet rubric requirements
</commit_message>
<xml_diff>
--- a/Project 1_Explore Weather Trends/v01_Project_01_Memo_Jhonatan Nagasako.docx
+++ b/Project 1_Explore Weather Trends/v01_Project_01_Memo_Jhonatan Nagasako.docx
@@ -123,7 +123,15 @@
         <w:pStyle w:val="Heading2"/>
       </w:pPr>
       <w:r>
-        <w:t>What tools did you use for each step? (Python, SQL, Excel, etc)</w:t>
+        <w:t xml:space="preserve">What tools did you use for each step? (Python, SQL, Excel, </w:t>
+      </w:r>
+      <w:proofErr w:type="spellStart"/>
+      <w:r>
+        <w:t>etc</w:t>
+      </w:r>
+      <w:proofErr w:type="spellEnd"/>
+      <w:r>
+        <w:t>)</w:t>
       </w:r>
     </w:p>
     <w:p>
@@ -179,7 +187,15 @@
         <w:t xml:space="preserve"> uploaded </w:t>
       </w:r>
       <w:r>
-        <w:t xml:space="preserve">to personal Github account, </w:t>
+        <w:t xml:space="preserve">to personal </w:t>
+      </w:r>
+      <w:proofErr w:type="spellStart"/>
+      <w:r>
+        <w:t>Github</w:t>
+      </w:r>
+      <w:proofErr w:type="spellEnd"/>
+      <w:r>
+        <w:t xml:space="preserve"> account, </w:t>
       </w:r>
       <w:r>
         <w:t xml:space="preserve">and </w:t>
@@ -199,8 +215,6 @@
       <w:r>
         <w:t xml:space="preserve"> There was data cleaning of the .csv prior to Python manipulation.</w:t>
       </w:r>
-      <w:bookmarkStart w:id="0" w:name="_GoBack"/>
-      <w:bookmarkEnd w:id="0"/>
     </w:p>
     <w:p>
       <w:pPr>
@@ -279,32 +293,19 @@
         <w:pStyle w:val="Caption"/>
         <w:keepNext/>
       </w:pPr>
-      <w:bookmarkStart w:id="1" w:name="_Ref58342441"/>
+      <w:bookmarkStart w:id="0" w:name="_Ref58342441"/>
       <w:r>
         <w:t xml:space="preserve">Table </w:t>
       </w:r>
-      <w:r>
-        <w:fldChar w:fldCharType="begin"/>
-      </w:r>
-      <w:r>
-        <w:instrText xml:space="preserve"> SEQ Table \* ARABIC </w:instrText>
-      </w:r>
-      <w:r>
-        <w:fldChar w:fldCharType="separate"/>
-      </w:r>
-      <w:r>
-        <w:rPr>
-          <w:noProof/>
-        </w:rPr>
-        <w:t>1</w:t>
-      </w:r>
-      <w:r>
-        <w:rPr>
-          <w:noProof/>
-        </w:rPr>
-        <w:fldChar w:fldCharType="end"/>
-      </w:r>
-      <w:bookmarkEnd w:id="1"/>
+      <w:fldSimple w:instr=" SEQ Table \* ARABIC ">
+        <w:r>
+          <w:rPr>
+            <w:noProof/>
+          </w:rPr>
+          <w:t>1</w:t>
+        </w:r>
+      </w:fldSimple>
+      <w:bookmarkEnd w:id="0"/>
       <w:r>
         <w:t>: Code help block – acknowledgements and credits to sources that were a key component with helping me understand Python coding</w:t>
       </w:r>
@@ -498,6 +499,8 @@
       <w:r>
         <w:t xml:space="preserve">Python tool </w:t>
       </w:r>
+      <w:proofErr w:type="spellStart"/>
+      <w:proofErr w:type="gramStart"/>
       <w:r>
         <w:rPr>
           <w:i/>
@@ -505,6 +508,8 @@
         </w:rPr>
         <w:t>pandas.Series.expanding</w:t>
       </w:r>
+      <w:proofErr w:type="spellEnd"/>
+      <w:proofErr w:type="gramEnd"/>
       <w:r>
         <w:t xml:space="preserve"> method was deployed for the analysis of the data</w:t>
       </w:r>
@@ -519,32 +524,19 @@
         <w:keepNext/>
         <w:jc w:val="center"/>
       </w:pPr>
-      <w:bookmarkStart w:id="2" w:name="_Ref58342487"/>
+      <w:bookmarkStart w:id="1" w:name="_Ref58342487"/>
       <w:r>
         <w:t xml:space="preserve">Equation </w:t>
       </w:r>
-      <w:r>
-        <w:fldChar w:fldCharType="begin"/>
-      </w:r>
-      <w:r>
-        <w:instrText xml:space="preserve"> SEQ Equation \* ARABIC </w:instrText>
-      </w:r>
-      <w:r>
-        <w:fldChar w:fldCharType="separate"/>
-      </w:r>
-      <w:r>
-        <w:rPr>
-          <w:noProof/>
-        </w:rPr>
-        <w:t>1</w:t>
-      </w:r>
-      <w:r>
-        <w:rPr>
-          <w:noProof/>
-        </w:rPr>
-        <w:fldChar w:fldCharType="end"/>
-      </w:r>
-      <w:bookmarkEnd w:id="2"/>
+      <w:fldSimple w:instr=" SEQ Equation \* ARABIC ">
+        <w:r>
+          <w:rPr>
+            <w:noProof/>
+          </w:rPr>
+          <w:t>1</w:t>
+        </w:r>
+      </w:fldSimple>
+      <w:bookmarkEnd w:id="1"/>
       <w:r>
         <w:t>: Cumulative Moving Average function</w:t>
       </w:r>
@@ -743,6 +735,7 @@
         </w:rPr>
         <w:t xml:space="preserve">[Online]. </w:t>
       </w:r>
+      <w:proofErr w:type="gramStart"/>
       <w:r>
         <w:rPr>
           <w:rFonts w:eastAsia="Times New Roman" w:cstheme="minorHAnsi"/>
@@ -759,7 +752,17 @@
           <w:szCs w:val="24"/>
           <w:lang w:val="fr-FR"/>
         </w:rPr>
-        <w:t xml:space="preserve">: https://towardsdatascience.com/moving-averages-in-python-16170e20f6c. </w:t>
+        <w:t>:</w:t>
+      </w:r>
+      <w:proofErr w:type="gramEnd"/>
+      <w:r>
+        <w:rPr>
+          <w:rFonts w:eastAsia="Times New Roman" w:cstheme="minorHAnsi"/>
+          <w:sz w:val="24"/>
+          <w:szCs w:val="24"/>
+          <w:lang w:val="fr-FR"/>
+        </w:rPr>
+        <w:t xml:space="preserve"> https://towardsdatascience.com/moving-averages-in-python-16170e20f6c. </w:t>
       </w:r>
     </w:p>
     <w:p>
@@ -837,27 +840,14 @@
       <w:r>
         <w:t xml:space="preserve">Figure </w:t>
       </w:r>
-      <w:r>
-        <w:fldChar w:fldCharType="begin"/>
-      </w:r>
-      <w:r>
-        <w:instrText xml:space="preserve"> SEQ Figure \* ARABIC </w:instrText>
-      </w:r>
-      <w:r>
-        <w:fldChar w:fldCharType="separate"/>
-      </w:r>
-      <w:r>
-        <w:rPr>
-          <w:noProof/>
-        </w:rPr>
-        <w:t>1</w:t>
-      </w:r>
-      <w:r>
-        <w:rPr>
-          <w:noProof/>
-        </w:rPr>
-        <w:fldChar w:fldCharType="end"/>
-      </w:r>
+      <w:fldSimple w:instr=" SEQ Figure \* ARABIC ">
+        <w:r>
+          <w:rPr>
+            <w:noProof/>
+          </w:rPr>
+          <w:t>1</w:t>
+        </w:r>
+      </w:fldSimple>
       <w:r>
         <w:t>: Yearly average temperature of Tokyo, Japan</w:t>
       </w:r>
@@ -866,17 +856,14 @@
       <w:pPr>
         <w:keepNext/>
       </w:pPr>
-      <w:r>
-        <w:rPr>
-          <w:noProof/>
-          <w:lang w:val="fr-FR"/>
-        </w:rPr>
+      <w:bookmarkStart w:id="2" w:name="_GoBack"/>
+      <w:r>
         <w:lastRenderedPageBreak/>
         <w:drawing>
-          <wp:inline distT="0" distB="0" distL="0" distR="0" wp14:anchorId="21A609D3" wp14:editId="2584C176">
-            <wp:extent cx="5943600" cy="5043170"/>
-            <wp:effectExtent l="76200" t="76200" r="133350" b="138430"/>
-            <wp:docPr id="3" name="Picture 3"/>
+          <wp:inline distT="0" distB="0" distL="0" distR="0" wp14:anchorId="3FBC9185" wp14:editId="342A4C26">
+            <wp:extent cx="5943600" cy="5001260"/>
+            <wp:effectExtent l="76200" t="76200" r="133350" b="142240"/>
+            <wp:docPr id="4" name="Picture 4"/>
             <wp:cNvGraphicFramePr>
               <a:graphicFrameLocks xmlns:a="http://schemas.openxmlformats.org/drawingml/2006/main" noChangeAspect="1"/>
             </wp:cNvGraphicFramePr>
@@ -896,7 +883,7 @@
                   <pic:spPr>
                     <a:xfrm>
                       <a:off x="0" y="0"/>
-                      <a:ext cx="5943600" cy="5043170"/>
+                      <a:ext cx="5943600" cy="5001260"/>
                     </a:xfrm>
                     <a:prstGeom prst="rect">
                       <a:avLst/>
@@ -922,6 +909,7 @@
           </wp:inline>
         </w:drawing>
       </w:r>
+      <w:bookmarkEnd w:id="2"/>
     </w:p>
     <w:p>
       <w:pPr>
@@ -930,27 +918,14 @@
       <w:r>
         <w:t xml:space="preserve">Figure </w:t>
       </w:r>
-      <w:r>
-        <w:fldChar w:fldCharType="begin"/>
-      </w:r>
-      <w:r>
-        <w:instrText xml:space="preserve"> SEQ Figure \* ARABIC </w:instrText>
-      </w:r>
-      <w:r>
-        <w:fldChar w:fldCharType="separate"/>
-      </w:r>
-      <w:r>
-        <w:rPr>
-          <w:noProof/>
-        </w:rPr>
-        <w:t>2</w:t>
-      </w:r>
-      <w:r>
-        <w:rPr>
-          <w:noProof/>
-        </w:rPr>
-        <w:fldChar w:fldCharType="end"/>
-      </w:r>
+      <w:fldSimple w:instr=" SEQ Figure \* ARABIC ">
+        <w:r>
+          <w:rPr>
+            <w:noProof/>
+          </w:rPr>
+          <w:t>2</w:t>
+        </w:r>
+      </w:fldSimple>
       <w:r>
         <w:t>: Yearly average temperate of GLOBE</w:t>
       </w:r>
@@ -2864,7 +2839,7 @@
 </file>
 
 <file path=customXml/itemProps1.xml><?xml version="1.0" encoding="utf-8"?>
-<ds:datastoreItem xmlns:ds="http://schemas.openxmlformats.org/officeDocument/2006/customXml" ds:itemID="{D3008AC3-9862-413F-8A57-8361E80DF16D}">
+<ds:datastoreItem xmlns:ds="http://schemas.openxmlformats.org/officeDocument/2006/customXml" ds:itemID="{BE13BCDD-29A9-4F09-B528-0183C698141A}">
   <ds:schemaRefs>
     <ds:schemaRef ds:uri="http://schemas.openxmlformats.org/officeDocument/2006/bibliography"/>
   </ds:schemaRefs>

</xml_diff>